<commit_message>
fix bugs add exam and prepare exam
</commit_message>
<xml_diff>
--- a/AES_G4/src/root/server/executeExam/020101.docx
+++ b/AES_G4/src/root/server/executeExam/020101.docx
@@ -14,9 +14,36 @@
         <w:br/>
         <w:br/>
         <w:br/>
-        <w:t>Question number 1: null</w:t>
+        <w:t>Question number 1: According to the rational zero theorem</w:t>
         <w:tab/>
-        <w:t>(100 points)</w:t>
+        <w:t>(92 points)</w:t>
+        <w:br/>
+        <w:br/>
+        <w:t>Let p(x) = 4x^7+2x^4-10x^-3-5, which number is not a possible rational zero for p?</w:t>
+        <w:br/>
+        <w:t xml:space="preserve">note: </w:t>
+        <w:br/>
+        <w:br/>
+        <w:t>The answers are:</w:t>
+        <w:br/>
+        <w:t>1. -1</w:t>
+        <w:tab/>
+        <w:t>2. 5/4</w:t>
+        <w:br/>
+        <w:br/>
+        <w:t>3. 4/5</w:t>
+        <w:tab/>
+        <w:t>4. 5</w:t>
+        <w:br/>
+        <w:br/>
+        <w:br/>
+        <w:br/>
+        <w:br/>
+        <w:br/>
+        <w:br/>
+        <w:t>Question number 2: null</w:t>
+        <w:tab/>
+        <w:t>(8 points)</w:t>
         <w:br/>
         <w:br/>
         <w:t>Let p(x) = x^4 + 5x^3 + 7x^2-4. Find the multiplicity of the zero at x = 2.</w:t>

</xml_diff>